<commit_message>
fix: missing Jertzy Tytz photo comments
</commit_message>
<xml_diff>
--- a/assets/5. wspomnienia/1/Jerzy Tytz 25 lat Parafii pw. Błogosławionej Anieli Salawy - korekta 2.docx
+++ b/assets/5. wspomnienia/1/Jerzy Tytz 25 lat Parafii pw. Błogosławionej Anieli Salawy - korekta 2.docx
@@ -1,6 +1,6 @@
 
 <file path=word/document.xml><?xml version="1.0" encoding="utf-8"?>
-<w:document xmlns:wpc="http://schemas.microsoft.com/office/word/2010/wordprocessingCanvas" xmlns:cx="http://schemas.microsoft.com/office/drawing/2014/chartex" xmlns:cx1="http://schemas.microsoft.com/office/drawing/2015/9/8/chartex" xmlns:cx2="http://schemas.microsoft.com/office/drawing/2015/10/21/chartex" xmlns:cx3="http://schemas.microsoft.com/office/drawing/2016/5/9/chartex" xmlns:cx4="http://schemas.microsoft.com/office/drawing/2016/5/10/chartex" xmlns:cx5="http://schemas.microsoft.com/office/drawing/2016/5/11/chartex" xmlns:cx6="http://schemas.microsoft.com/office/drawing/2016/5/12/chartex" xmlns:cx7="http://schemas.microsoft.com/office/drawing/2016/5/13/chartex" xmlns:cx8="http://schemas.microsoft.com/office/drawing/2016/5/14/chartex" xmlns:mc="http://schemas.openxmlformats.org/markup-compatibility/2006" xmlns:aink="http://schemas.microsoft.com/office/drawing/2016/ink" xmlns:am3d="http://schemas.microsoft.com/office/drawing/2017/model3d" xmlns:o="urn:schemas-microsoft-com:office:office" xmlns:r="http://schemas.openxmlformats.org/officeDocument/2006/relationships" xmlns:m="http://schemas.openxmlformats.org/officeDocument/2006/math" xmlns:v="urn:schemas-microsoft-com:vml" xmlns:wp14="http://schemas.microsoft.com/office/word/2010/wordprocessingDrawing" xmlns:wp="http://schemas.openxmlformats.org/drawingml/2006/wordprocessingDrawing" xmlns:w10="urn:schemas-microsoft-com:office:word" xmlns:w="http://schemas.openxmlformats.org/wordprocessingml/2006/main" xmlns:w14="http://schemas.microsoft.com/office/word/2010/wordml" xmlns:w15="http://schemas.microsoft.com/office/word/2012/wordml" xmlns:w16cex="http://schemas.microsoft.com/office/word/2018/wordml/cex" xmlns:w16cid="http://schemas.microsoft.com/office/word/2016/wordml/cid" xmlns:w16="http://schemas.microsoft.com/office/word/2018/wordml" xmlns:w16se="http://schemas.microsoft.com/office/word/2015/wordml/symex" xmlns:wpg="http://schemas.microsoft.com/office/word/2010/wordprocessingGroup" xmlns:wpi="http://schemas.microsoft.com/office/word/2010/wordprocessingInk" xmlns:wne="http://schemas.microsoft.com/office/word/2006/wordml" xmlns:wps="http://schemas.microsoft.com/office/word/2010/wordprocessingShape" mc:Ignorable="w14 w15 w16se w16cid w16 w16cex wp14">
+<w:document xmlns:wpc="http://schemas.microsoft.com/office/word/2010/wordprocessingCanvas" xmlns:cx="http://schemas.microsoft.com/office/drawing/2014/chartex" xmlns:cx1="http://schemas.microsoft.com/office/drawing/2015/9/8/chartex" xmlns:cx2="http://schemas.microsoft.com/office/drawing/2015/10/21/chartex" xmlns:cx3="http://schemas.microsoft.com/office/drawing/2016/5/9/chartex" xmlns:cx4="http://schemas.microsoft.com/office/drawing/2016/5/10/chartex" xmlns:cx5="http://schemas.microsoft.com/office/drawing/2016/5/11/chartex" xmlns:cx6="http://schemas.microsoft.com/office/drawing/2016/5/12/chartex" xmlns:cx7="http://schemas.microsoft.com/office/drawing/2016/5/13/chartex" xmlns:cx8="http://schemas.microsoft.com/office/drawing/2016/5/14/chartex" xmlns:mc="http://schemas.openxmlformats.org/markup-compatibility/2006" xmlns:aink="http://schemas.microsoft.com/office/drawing/2016/ink" xmlns:am3d="http://schemas.microsoft.com/office/drawing/2017/model3d" xmlns:o="urn:schemas-microsoft-com:office:office" xmlns:r="http://schemas.openxmlformats.org/officeDocument/2006/relationships" xmlns:m="http://schemas.openxmlformats.org/officeDocument/2006/math" xmlns:v="urn:schemas-microsoft-com:vml" xmlns:wp14="http://schemas.microsoft.com/office/word/2010/wordprocessingDrawing" xmlns:wp="http://schemas.openxmlformats.org/drawingml/2006/wordprocessingDrawing" xmlns:w10="urn:schemas-microsoft-com:office:word" xmlns:w="http://schemas.openxmlformats.org/wordprocessingml/2006/main" xmlns:w14="http://schemas.microsoft.com/office/word/2010/wordml" xmlns:w15="http://schemas.microsoft.com/office/word/2012/wordml" xmlns:w16cex="http://schemas.microsoft.com/office/word/2018/wordml/cex" xmlns:w16cid="http://schemas.microsoft.com/office/word/2016/wordml/cid" xmlns:w16="http://schemas.microsoft.com/office/word/2018/wordml" xmlns:w16sdtdh="http://schemas.microsoft.com/office/word/2020/wordml/sdtdatahash" xmlns:w16se="http://schemas.microsoft.com/office/word/2015/wordml/symex" xmlns:wpg="http://schemas.microsoft.com/office/word/2010/wordprocessingGroup" xmlns:wpi="http://schemas.microsoft.com/office/word/2010/wordprocessingInk" xmlns:wne="http://schemas.microsoft.com/office/word/2006/wordml" xmlns:wps="http://schemas.microsoft.com/office/word/2010/wordprocessingShape" mc:Ignorable="w14 w15 w16se w16cid w16 w16cex w16sdtdh wp14">
   <w:body>
     <w:p>
       <w:pPr>
@@ -73,21 +73,7 @@
         <w:rPr>
           <w:rFonts w:ascii="Times New Roman" w:hAnsi="Times New Roman" w:cs="Times New Roman"/>
         </w:rPr>
-        <w:t xml:space="preserve">Wkrótce okazało się, że zaszczepiona idea była głęboko wyważona, z walorami perspektywicznego przewidywania i stwarzająca szansę rozwoju nowej wspólnoty parafialnej w zbliżającym się trzecim tysiącleciu. Poprzez uchwałę Rady Miejskiej w Olsztynku, gmina aktem notarialnym sfinalizowała formalności urzędowe, zamieniając grunty kościelne zlokalizowane w miejscu po byłym Mauzoleum Hindenburga na grunty przy ulicy Wilczej. Z nowo mianowanym proboszczem Sławomirem </w:t>
-      </w:r>
-      <w:proofErr w:type="spellStart"/>
-      <w:r>
-        <w:rPr>
-          <w:rFonts w:ascii="Times New Roman" w:hAnsi="Times New Roman" w:cs="Times New Roman"/>
-        </w:rPr>
-        <w:t>Piniahą</w:t>
-      </w:r>
-      <w:proofErr w:type="spellEnd"/>
-      <w:r>
-        <w:rPr>
-          <w:rFonts w:ascii="Times New Roman" w:hAnsi="Times New Roman" w:cs="Times New Roman"/>
-        </w:rPr>
-        <w:t xml:space="preserve"> po raz pierwszy spotkałem się na posiedzeniu Zarządu Miasta. Młody ksiądz poprzez swoją skromność wywarł na mnie pozytywne wrażenie, chociaż miałem wątpliwości, czy podoła tak poważnemu przedsięwzięciu. Obawy okazały się nieuzasadnione, bo proboszcz miał głęboką wiarę w powodzenie powierzonej mu misji i okazał się znakomitym organizatorem, a swoją pracą, energią i podejściem do ludzi szybko potrafił zintegrować wspólnotę parafialną. Na swoich barkach niósł przez ćwierćwiecze ciężar kolejnych modułów parafialnych inwestycji. Wspólnie z wiernymi stworzył doniosłe dzieło na chwałę Boga Ojca, jak również w celu spełnienia potrzeb duchowych naszego i przyszłych pokoleń.</w:t>
+        <w:t>Wkrótce okazało się, że zaszczepiona idea była głęboko wyważona, z walorami perspektywicznego przewidywania i stwarzająca szansę rozwoju nowej wspólnoty parafialnej w zbliżającym się trzecim tysiącleciu. Poprzez uchwałę Rady Miejskiej w Olsztynku, gmina aktem notarialnym sfinalizowała formalności urzędowe, zamieniając grunty kościelne zlokalizowane w miejscu po byłym Mauzoleum Hindenburga na grunty przy ulicy Wilczej. Z nowo mianowanym proboszczem Sławomirem Piniahą po raz pierwszy spotkałem się na posiedzeniu Zarządu Miasta. Młody ksiądz poprzez swoją skromność wywarł na mnie pozytywne wrażenie, chociaż miałem wątpliwości, czy podoła tak poważnemu przedsięwzięciu. Obawy okazały się nieuzasadnione, bo proboszcz miał głęboką wiarę w powodzenie powierzonej mu misji i okazał się znakomitym organizatorem, a swoją pracą, energią i podejściem do ludzi szybko potrafił zintegrować wspólnotę parafialną. Na swoich barkach niósł przez ćwierćwiecze ciężar kolejnych modułów parafialnych inwestycji. Wspólnie z wiernymi stworzył doniosłe dzieło na chwałę Boga Ojca, jak również w celu spełnienia potrzeb duchowych naszego i przyszłych pokoleń.</w:t>
       </w:r>
     </w:p>
     <w:p>
@@ -147,16 +133,315 @@
         <w:rPr>
           <w:rFonts w:ascii="Times New Roman" w:hAnsi="Times New Roman" w:cs="Times New Roman"/>
         </w:rPr>
-        <w:t xml:space="preserve">Jerzy </w:t>
-      </w:r>
-      <w:proofErr w:type="spellStart"/>
-      <w:r>
-        <w:rPr>
-          <w:rFonts w:ascii="Times New Roman" w:hAnsi="Times New Roman" w:cs="Times New Roman"/>
-        </w:rPr>
-        <w:t>Tytz</w:t>
-      </w:r>
-      <w:proofErr w:type="spellEnd"/>
+        <w:t>Jerzy Tytz</w:t>
+      </w:r>
+    </w:p>
+    <w:p>
+      <w:pPr>
+        <w:pStyle w:val="Standard"/>
+        <w:jc w:val="both"/>
+        <w:rPr>
+          <w:rFonts w:ascii="Times New Roman" w:hAnsi="Times New Roman" w:cs="Times New Roman"/>
+        </w:rPr>
+      </w:pPr>
+    </w:p>
+    <w:p>
+      <w:pPr>
+        <w:suppressAutoHyphens w:val="0"/>
+        <w:autoSpaceDN/>
+        <w:textAlignment w:val="auto"/>
+        <w:rPr>
+          <w:rFonts w:ascii="Times New Roman" w:eastAsia="Times New Roman" w:hAnsi="Times New Roman" w:cs="Times New Roman"/>
+          <w:kern w:val="0"/>
+          <w:lang w:val="en-PL" w:eastAsia="en-GB" w:bidi="ar-SA"/>
+        </w:rPr>
+      </w:pPr>
+      <w:r>
+        <w:rPr>
+          <w:rFonts w:ascii="Arial" w:eastAsia="Times New Roman" w:hAnsi="Arial"/>
+          <w:color w:val="222222"/>
+          <w:kern w:val="0"/>
+          <w:shd w:val="clear" w:color="auto" w:fill="FFFFFF"/>
+          <w:lang w:val="en-PL" w:eastAsia="en-GB" w:bidi="ar-SA"/>
+        </w:rPr>
+        <w:t>Zdjęcia konieczne: - 18518386_... - załącznik</w:t>
+      </w:r>
+    </w:p>
+    <w:p>
+      <w:pPr>
+        <w:shd w:val="clear" w:color="auto" w:fill="FFFFFF"/>
+        <w:suppressAutoHyphens w:val="0"/>
+        <w:autoSpaceDN/>
+        <w:textAlignment w:val="auto"/>
+        <w:rPr>
+          <w:rFonts w:ascii="Arial" w:eastAsia="Times New Roman" w:hAnsi="Arial"/>
+          <w:color w:val="222222"/>
+          <w:kern w:val="0"/>
+          <w:lang w:val="en-PL" w:eastAsia="en-GB" w:bidi="ar-SA"/>
+        </w:rPr>
+      </w:pPr>
+      <w:r>
+        <w:rPr>
+          <w:rFonts w:ascii="Arial" w:eastAsia="Times New Roman" w:hAnsi="Arial"/>
+          <w:color w:val="222222"/>
+          <w:kern w:val="0"/>
+          <w:lang w:val="en-PL" w:eastAsia="en-GB" w:bidi="ar-SA"/>
+        </w:rPr>
+        <w:t>                               - 18556791_... - załącznik</w:t>
+      </w:r>
+    </w:p>
+    <w:p>
+      <w:pPr>
+        <w:shd w:val="clear" w:color="auto" w:fill="FFFFFF"/>
+        <w:suppressAutoHyphens w:val="0"/>
+        <w:autoSpaceDN/>
+        <w:textAlignment w:val="auto"/>
+        <w:rPr>
+          <w:rFonts w:ascii="Arial" w:eastAsia="Times New Roman" w:hAnsi="Arial"/>
+          <w:color w:val="222222"/>
+          <w:kern w:val="0"/>
+          <w:lang w:val="en-PL" w:eastAsia="en-GB" w:bidi="ar-SA"/>
+        </w:rPr>
+      </w:pPr>
+      <w:r>
+        <w:rPr>
+          <w:rFonts w:ascii="Arial" w:eastAsia="Times New Roman" w:hAnsi="Arial"/>
+          <w:color w:val="222222"/>
+          <w:kern w:val="0"/>
+          <w:lang w:val="en-PL" w:eastAsia="en-GB" w:bidi="ar-SA"/>
+        </w:rPr>
+        <w:t>                               - 18558654_... - załącznik</w:t>
+      </w:r>
+    </w:p>
+    <w:p>
+      <w:pPr>
+        <w:shd w:val="clear" w:color="auto" w:fill="FFFFFF"/>
+        <w:suppressAutoHyphens w:val="0"/>
+        <w:autoSpaceDN/>
+        <w:textAlignment w:val="auto"/>
+        <w:rPr>
+          <w:rFonts w:ascii="Arial" w:eastAsia="Times New Roman" w:hAnsi="Arial"/>
+          <w:color w:val="222222"/>
+          <w:kern w:val="0"/>
+          <w:lang w:val="en-PL" w:eastAsia="en-GB" w:bidi="ar-SA"/>
+        </w:rPr>
+      </w:pPr>
+    </w:p>
+    <w:p>
+      <w:pPr>
+        <w:shd w:val="clear" w:color="auto" w:fill="FFFFFF"/>
+        <w:suppressAutoHyphens w:val="0"/>
+        <w:autoSpaceDN/>
+        <w:textAlignment w:val="auto"/>
+        <w:rPr>
+          <w:rFonts w:ascii="Arial" w:eastAsia="Times New Roman" w:hAnsi="Arial"/>
+          <w:color w:val="222222"/>
+          <w:kern w:val="0"/>
+          <w:lang w:val="en-PL" w:eastAsia="en-GB" w:bidi="ar-SA"/>
+        </w:rPr>
+      </w:pPr>
+      <w:r>
+        <w:rPr>
+          <w:rFonts w:ascii="Arial" w:eastAsia="Times New Roman" w:hAnsi="Arial"/>
+          <w:color w:val="222222"/>
+          <w:kern w:val="0"/>
+          <w:lang w:val="en-PL" w:eastAsia="en-GB" w:bidi="ar-SA"/>
+        </w:rPr>
+        <w:t>Do wyboru dodatkowo: - zdj. DSCF2327.jpg - załącznik</w:t>
+      </w:r>
+    </w:p>
+    <w:p>
+      <w:pPr>
+        <w:shd w:val="clear" w:color="auto" w:fill="FFFFFF"/>
+        <w:suppressAutoHyphens w:val="0"/>
+        <w:autoSpaceDN/>
+        <w:textAlignment w:val="auto"/>
+        <w:rPr>
+          <w:rFonts w:ascii="Arial" w:eastAsia="Times New Roman" w:hAnsi="Arial"/>
+          <w:color w:val="222222"/>
+          <w:kern w:val="0"/>
+          <w:lang w:val="en-PL" w:eastAsia="en-GB" w:bidi="ar-SA"/>
+        </w:rPr>
+      </w:pPr>
+      <w:r>
+        <w:rPr>
+          <w:rFonts w:ascii="Arial" w:eastAsia="Times New Roman" w:hAnsi="Arial"/>
+          <w:color w:val="222222"/>
+          <w:kern w:val="0"/>
+          <w:lang w:val="en-PL" w:eastAsia="en-GB" w:bidi="ar-SA"/>
+        </w:rPr>
+        <w:t>                                      - zdj. DSCF2321.jpg - załącznik</w:t>
+      </w:r>
+    </w:p>
+    <w:p>
+      <w:pPr>
+        <w:shd w:val="clear" w:color="auto" w:fill="FFFFFF"/>
+        <w:suppressAutoHyphens w:val="0"/>
+        <w:autoSpaceDN/>
+        <w:textAlignment w:val="auto"/>
+        <w:rPr>
+          <w:rFonts w:ascii="Arial" w:eastAsia="Times New Roman" w:hAnsi="Arial"/>
+          <w:color w:val="222222"/>
+          <w:kern w:val="0"/>
+          <w:lang w:val="en-PL" w:eastAsia="en-GB" w:bidi="ar-SA"/>
+        </w:rPr>
+      </w:pPr>
+      <w:r>
+        <w:rPr>
+          <w:rFonts w:ascii="Arial" w:eastAsia="Times New Roman" w:hAnsi="Arial"/>
+          <w:color w:val="222222"/>
+          <w:kern w:val="0"/>
+          <w:lang w:val="en-PL" w:eastAsia="en-GB" w:bidi="ar-SA"/>
+        </w:rPr>
+        <w:t>                                      - zdj. DSC05656.jpg - załącznik</w:t>
+      </w:r>
+    </w:p>
+    <w:p>
+      <w:pPr>
+        <w:shd w:val="clear" w:color="auto" w:fill="FFFFFF"/>
+        <w:suppressAutoHyphens w:val="0"/>
+        <w:autoSpaceDN/>
+        <w:textAlignment w:val="auto"/>
+        <w:rPr>
+          <w:rFonts w:ascii="Arial" w:eastAsia="Times New Roman" w:hAnsi="Arial"/>
+          <w:color w:val="222222"/>
+          <w:kern w:val="0"/>
+          <w:lang w:val="en-PL" w:eastAsia="en-GB" w:bidi="ar-SA"/>
+        </w:rPr>
+      </w:pPr>
+      <w:r>
+        <w:rPr>
+          <w:rFonts w:ascii="Arial" w:eastAsia="Times New Roman" w:hAnsi="Arial"/>
+          <w:color w:val="222222"/>
+          <w:kern w:val="0"/>
+          <w:lang w:val="en-PL" w:eastAsia="en-GB" w:bidi="ar-SA"/>
+        </w:rPr>
+        <w:t>                                      - zdj. DSC05648.jpg - załącznik</w:t>
+      </w:r>
+    </w:p>
+    <w:p>
+      <w:pPr>
+        <w:shd w:val="clear" w:color="auto" w:fill="FFFFFF"/>
+        <w:suppressAutoHyphens w:val="0"/>
+        <w:autoSpaceDN/>
+        <w:textAlignment w:val="auto"/>
+        <w:rPr>
+          <w:rFonts w:ascii="Arial" w:eastAsia="Times New Roman" w:hAnsi="Arial"/>
+          <w:color w:val="222222"/>
+          <w:kern w:val="0"/>
+          <w:lang w:val="en-PL" w:eastAsia="en-GB" w:bidi="ar-SA"/>
+        </w:rPr>
+      </w:pPr>
+      <w:r>
+        <w:rPr>
+          <w:rFonts w:ascii="Arial" w:eastAsia="Times New Roman" w:hAnsi="Arial"/>
+          <w:color w:val="222222"/>
+          <w:kern w:val="0"/>
+          <w:lang w:val="en-PL" w:eastAsia="en-GB" w:bidi="ar-SA"/>
+        </w:rPr>
+        <w:t>                                      - zdj. DSC05662.jpg - załącznik</w:t>
+      </w:r>
+    </w:p>
+    <w:p>
+      <w:pPr>
+        <w:shd w:val="clear" w:color="auto" w:fill="FFFFFF"/>
+        <w:suppressAutoHyphens w:val="0"/>
+        <w:autoSpaceDN/>
+        <w:textAlignment w:val="auto"/>
+        <w:rPr>
+          <w:rFonts w:ascii="Arial" w:eastAsia="Times New Roman" w:hAnsi="Arial"/>
+          <w:color w:val="222222"/>
+          <w:kern w:val="0"/>
+          <w:lang w:val="en-PL" w:eastAsia="en-GB" w:bidi="ar-SA"/>
+        </w:rPr>
+      </w:pPr>
+      <w:r>
+        <w:rPr>
+          <w:rFonts w:ascii="Arial" w:eastAsia="Times New Roman" w:hAnsi="Arial"/>
+          <w:color w:val="222222"/>
+          <w:kern w:val="0"/>
+          <w:lang w:val="en-PL" w:eastAsia="en-GB" w:bidi="ar-SA"/>
+        </w:rPr>
+        <w:t>                                      - zdj. P1010533.jpg - załącznik</w:t>
+      </w:r>
+    </w:p>
+    <w:p>
+      <w:pPr>
+        <w:shd w:val="clear" w:color="auto" w:fill="FFFFFF"/>
+        <w:suppressAutoHyphens w:val="0"/>
+        <w:autoSpaceDN/>
+        <w:textAlignment w:val="auto"/>
+        <w:rPr>
+          <w:rFonts w:ascii="Arial" w:eastAsia="Times New Roman" w:hAnsi="Arial"/>
+          <w:color w:val="222222"/>
+          <w:kern w:val="0"/>
+          <w:lang w:val="en-PL" w:eastAsia="en-GB" w:bidi="ar-SA"/>
+        </w:rPr>
+      </w:pPr>
+      <w:r>
+        <w:rPr>
+          <w:rFonts w:ascii="Arial" w:eastAsia="Times New Roman" w:hAnsi="Arial"/>
+          <w:color w:val="222222"/>
+          <w:kern w:val="0"/>
+          <w:lang w:val="en-PL" w:eastAsia="en-GB" w:bidi="ar-SA"/>
+        </w:rPr>
+        <w:t>                                      - zdj. P1010534.jpg - link do Dysku Google</w:t>
+      </w:r>
+    </w:p>
+    <w:p>
+      <w:pPr>
+        <w:shd w:val="clear" w:color="auto" w:fill="FFFFFF"/>
+        <w:suppressAutoHyphens w:val="0"/>
+        <w:autoSpaceDN/>
+        <w:textAlignment w:val="auto"/>
+        <w:rPr>
+          <w:rFonts w:ascii="Arial" w:eastAsia="Times New Roman" w:hAnsi="Arial"/>
+          <w:color w:val="222222"/>
+          <w:kern w:val="0"/>
+          <w:lang w:val="en-PL" w:eastAsia="en-GB" w:bidi="ar-SA"/>
+        </w:rPr>
+      </w:pPr>
+      <w:r>
+        <w:rPr>
+          <w:rFonts w:ascii="Arial" w:eastAsia="Times New Roman" w:hAnsi="Arial"/>
+          <w:color w:val="222222"/>
+          <w:kern w:val="0"/>
+          <w:lang w:val="en-PL" w:eastAsia="en-GB" w:bidi="ar-SA"/>
+        </w:rPr>
+        <w:t>                                      - zdj. P1010539.jpg - link do Dysku Google</w:t>
+      </w:r>
+    </w:p>
+    <w:p>
+      <w:pPr>
+        <w:shd w:val="clear" w:color="auto" w:fill="FFFFFF"/>
+        <w:suppressAutoHyphens w:val="0"/>
+        <w:autoSpaceDN/>
+        <w:textAlignment w:val="auto"/>
+        <w:rPr>
+          <w:rFonts w:ascii="Arial" w:eastAsia="Times New Roman" w:hAnsi="Arial"/>
+          <w:color w:val="222222"/>
+          <w:kern w:val="0"/>
+          <w:lang w:val="en-PL" w:eastAsia="en-GB" w:bidi="ar-SA"/>
+        </w:rPr>
+      </w:pPr>
+      <w:r>
+        <w:rPr>
+          <w:rFonts w:ascii="Arial" w:eastAsia="Times New Roman" w:hAnsi="Arial"/>
+          <w:color w:val="222222"/>
+          <w:kern w:val="0"/>
+          <w:lang w:val="en-PL" w:eastAsia="en-GB" w:bidi="ar-SA"/>
+        </w:rPr>
+        <w:t>                                      - zdj. P1010804.jpg - link do Dysku Google</w:t>
+      </w:r>
+    </w:p>
+    <w:p>
+      <w:pPr>
+        <w:pStyle w:val="Standard"/>
+        <w:jc w:val="both"/>
+        <w:rPr>
+          <w:rFonts w:ascii="Times New Roman" w:hAnsi="Times New Roman" w:cs="Times New Roman"/>
+        </w:rPr>
+      </w:pPr>
     </w:p>
     <w:sectPr>
       <w:pgSz w:w="11906" w:h="16838"/>
@@ -168,7 +453,7 @@
 </file>
 
 <file path=word/endnotes.xml><?xml version="1.0" encoding="utf-8"?>
-<w:endnotes xmlns:wpc="http://schemas.microsoft.com/office/word/2010/wordprocessingCanvas" xmlns:cx="http://schemas.microsoft.com/office/drawing/2014/chartex" xmlns:cx1="http://schemas.microsoft.com/office/drawing/2015/9/8/chartex" xmlns:cx2="http://schemas.microsoft.com/office/drawing/2015/10/21/chartex" xmlns:cx3="http://schemas.microsoft.com/office/drawing/2016/5/9/chartex" xmlns:cx4="http://schemas.microsoft.com/office/drawing/2016/5/10/chartex" xmlns:cx5="http://schemas.microsoft.com/office/drawing/2016/5/11/chartex" xmlns:cx6="http://schemas.microsoft.com/office/drawing/2016/5/12/chartex" xmlns:cx7="http://schemas.microsoft.com/office/drawing/2016/5/13/chartex" xmlns:cx8="http://schemas.microsoft.com/office/drawing/2016/5/14/chartex" xmlns:mc="http://schemas.openxmlformats.org/markup-compatibility/2006" xmlns:aink="http://schemas.microsoft.com/office/drawing/2016/ink" xmlns:am3d="http://schemas.microsoft.com/office/drawing/2017/model3d" xmlns:o="urn:schemas-microsoft-com:office:office" xmlns:r="http://schemas.openxmlformats.org/officeDocument/2006/relationships" xmlns:m="http://schemas.openxmlformats.org/officeDocument/2006/math" xmlns:v="urn:schemas-microsoft-com:vml" xmlns:wp14="http://schemas.microsoft.com/office/word/2010/wordprocessingDrawing" xmlns:wp="http://schemas.openxmlformats.org/drawingml/2006/wordprocessingDrawing" xmlns:w10="urn:schemas-microsoft-com:office:word" xmlns:w="http://schemas.openxmlformats.org/wordprocessingml/2006/main" xmlns:w14="http://schemas.microsoft.com/office/word/2010/wordml" xmlns:w15="http://schemas.microsoft.com/office/word/2012/wordml" xmlns:w16cex="http://schemas.microsoft.com/office/word/2018/wordml/cex" xmlns:w16cid="http://schemas.microsoft.com/office/word/2016/wordml/cid" xmlns:w16="http://schemas.microsoft.com/office/word/2018/wordml" xmlns:w16se="http://schemas.microsoft.com/office/word/2015/wordml/symex" xmlns:wpg="http://schemas.microsoft.com/office/word/2010/wordprocessingGroup" xmlns:wpi="http://schemas.microsoft.com/office/word/2010/wordprocessingInk" xmlns:wne="http://schemas.microsoft.com/office/word/2006/wordml" xmlns:wps="http://schemas.microsoft.com/office/word/2010/wordprocessingShape" mc:Ignorable="w14 w15 w16se w16cid w16 w16cex wp14">
+<w:endnotes xmlns:wpc="http://schemas.microsoft.com/office/word/2010/wordprocessingCanvas" xmlns:cx="http://schemas.microsoft.com/office/drawing/2014/chartex" xmlns:cx1="http://schemas.microsoft.com/office/drawing/2015/9/8/chartex" xmlns:cx2="http://schemas.microsoft.com/office/drawing/2015/10/21/chartex" xmlns:cx3="http://schemas.microsoft.com/office/drawing/2016/5/9/chartex" xmlns:cx4="http://schemas.microsoft.com/office/drawing/2016/5/10/chartex" xmlns:cx5="http://schemas.microsoft.com/office/drawing/2016/5/11/chartex" xmlns:cx6="http://schemas.microsoft.com/office/drawing/2016/5/12/chartex" xmlns:cx7="http://schemas.microsoft.com/office/drawing/2016/5/13/chartex" xmlns:cx8="http://schemas.microsoft.com/office/drawing/2016/5/14/chartex" xmlns:mc="http://schemas.openxmlformats.org/markup-compatibility/2006" xmlns:aink="http://schemas.microsoft.com/office/drawing/2016/ink" xmlns:am3d="http://schemas.microsoft.com/office/drawing/2017/model3d" xmlns:o="urn:schemas-microsoft-com:office:office" xmlns:r="http://schemas.openxmlformats.org/officeDocument/2006/relationships" xmlns:m="http://schemas.openxmlformats.org/officeDocument/2006/math" xmlns:v="urn:schemas-microsoft-com:vml" xmlns:wp14="http://schemas.microsoft.com/office/word/2010/wordprocessingDrawing" xmlns:wp="http://schemas.openxmlformats.org/drawingml/2006/wordprocessingDrawing" xmlns:w10="urn:schemas-microsoft-com:office:word" xmlns:w="http://schemas.openxmlformats.org/wordprocessingml/2006/main" xmlns:w14="http://schemas.microsoft.com/office/word/2010/wordml" xmlns:w15="http://schemas.microsoft.com/office/word/2012/wordml" xmlns:w16cex="http://schemas.microsoft.com/office/word/2018/wordml/cex" xmlns:w16cid="http://schemas.microsoft.com/office/word/2016/wordml/cid" xmlns:w16="http://schemas.microsoft.com/office/word/2018/wordml" xmlns:w16sdtdh="http://schemas.microsoft.com/office/word/2020/wordml/sdtdatahash" xmlns:w16se="http://schemas.microsoft.com/office/word/2015/wordml/symex" xmlns:wpg="http://schemas.microsoft.com/office/word/2010/wordprocessingGroup" xmlns:wpi="http://schemas.microsoft.com/office/word/2010/wordprocessingInk" xmlns:wne="http://schemas.microsoft.com/office/word/2006/wordml" xmlns:wps="http://schemas.microsoft.com/office/word/2010/wordprocessingShape" mc:Ignorable="w14 w15 w16se w16cid w16 w16cex w16sdtdh wp14">
   <w:endnote w:type="separator" w:id="-1">
     <w:p>
       <w:pPr>
@@ -197,7 +482,7 @@
 </file>
 
 <file path=word/footnotes.xml><?xml version="1.0" encoding="utf-8"?>
-<w:footnotes xmlns:wpc="http://schemas.microsoft.com/office/word/2010/wordprocessingCanvas" xmlns:cx="http://schemas.microsoft.com/office/drawing/2014/chartex" xmlns:cx1="http://schemas.microsoft.com/office/drawing/2015/9/8/chartex" xmlns:cx2="http://schemas.microsoft.com/office/drawing/2015/10/21/chartex" xmlns:cx3="http://schemas.microsoft.com/office/drawing/2016/5/9/chartex" xmlns:cx4="http://schemas.microsoft.com/office/drawing/2016/5/10/chartex" xmlns:cx5="http://schemas.microsoft.com/office/drawing/2016/5/11/chartex" xmlns:cx6="http://schemas.microsoft.com/office/drawing/2016/5/12/chartex" xmlns:cx7="http://schemas.microsoft.com/office/drawing/2016/5/13/chartex" xmlns:cx8="http://schemas.microsoft.com/office/drawing/2016/5/14/chartex" xmlns:mc="http://schemas.openxmlformats.org/markup-compatibility/2006" xmlns:aink="http://schemas.microsoft.com/office/drawing/2016/ink" xmlns:am3d="http://schemas.microsoft.com/office/drawing/2017/model3d" xmlns:o="urn:schemas-microsoft-com:office:office" xmlns:r="http://schemas.openxmlformats.org/officeDocument/2006/relationships" xmlns:m="http://schemas.openxmlformats.org/officeDocument/2006/math" xmlns:v="urn:schemas-microsoft-com:vml" xmlns:wp14="http://schemas.microsoft.com/office/word/2010/wordprocessingDrawing" xmlns:wp="http://schemas.openxmlformats.org/drawingml/2006/wordprocessingDrawing" xmlns:w10="urn:schemas-microsoft-com:office:word" xmlns:w="http://schemas.openxmlformats.org/wordprocessingml/2006/main" xmlns:w14="http://schemas.microsoft.com/office/word/2010/wordml" xmlns:w15="http://schemas.microsoft.com/office/word/2012/wordml" xmlns:w16cex="http://schemas.microsoft.com/office/word/2018/wordml/cex" xmlns:w16cid="http://schemas.microsoft.com/office/word/2016/wordml/cid" xmlns:w16="http://schemas.microsoft.com/office/word/2018/wordml" xmlns:w16se="http://schemas.microsoft.com/office/word/2015/wordml/symex" xmlns:wpg="http://schemas.microsoft.com/office/word/2010/wordprocessingGroup" xmlns:wpi="http://schemas.microsoft.com/office/word/2010/wordprocessingInk" xmlns:wne="http://schemas.microsoft.com/office/word/2006/wordml" xmlns:wps="http://schemas.microsoft.com/office/word/2010/wordprocessingShape" mc:Ignorable="w14 w15 w16se w16cid w16 w16cex wp14">
+<w:footnotes xmlns:wpc="http://schemas.microsoft.com/office/word/2010/wordprocessingCanvas" xmlns:cx="http://schemas.microsoft.com/office/drawing/2014/chartex" xmlns:cx1="http://schemas.microsoft.com/office/drawing/2015/9/8/chartex" xmlns:cx2="http://schemas.microsoft.com/office/drawing/2015/10/21/chartex" xmlns:cx3="http://schemas.microsoft.com/office/drawing/2016/5/9/chartex" xmlns:cx4="http://schemas.microsoft.com/office/drawing/2016/5/10/chartex" xmlns:cx5="http://schemas.microsoft.com/office/drawing/2016/5/11/chartex" xmlns:cx6="http://schemas.microsoft.com/office/drawing/2016/5/12/chartex" xmlns:cx7="http://schemas.microsoft.com/office/drawing/2016/5/13/chartex" xmlns:cx8="http://schemas.microsoft.com/office/drawing/2016/5/14/chartex" xmlns:mc="http://schemas.openxmlformats.org/markup-compatibility/2006" xmlns:aink="http://schemas.microsoft.com/office/drawing/2016/ink" xmlns:am3d="http://schemas.microsoft.com/office/drawing/2017/model3d" xmlns:o="urn:schemas-microsoft-com:office:office" xmlns:r="http://schemas.openxmlformats.org/officeDocument/2006/relationships" xmlns:m="http://schemas.openxmlformats.org/officeDocument/2006/math" xmlns:v="urn:schemas-microsoft-com:vml" xmlns:wp14="http://schemas.microsoft.com/office/word/2010/wordprocessingDrawing" xmlns:wp="http://schemas.openxmlformats.org/drawingml/2006/wordprocessingDrawing" xmlns:w10="urn:schemas-microsoft-com:office:word" xmlns:w="http://schemas.openxmlformats.org/wordprocessingml/2006/main" xmlns:w14="http://schemas.microsoft.com/office/word/2010/wordml" xmlns:w15="http://schemas.microsoft.com/office/word/2012/wordml" xmlns:w16cex="http://schemas.microsoft.com/office/word/2018/wordml/cex" xmlns:w16cid="http://schemas.microsoft.com/office/word/2016/wordml/cid" xmlns:w16="http://schemas.microsoft.com/office/word/2018/wordml" xmlns:w16sdtdh="http://schemas.microsoft.com/office/word/2020/wordml/sdtdatahash" xmlns:w16se="http://schemas.microsoft.com/office/word/2015/wordml/symex" xmlns:wpg="http://schemas.microsoft.com/office/word/2010/wordprocessingGroup" xmlns:wpi="http://schemas.microsoft.com/office/word/2010/wordprocessingInk" xmlns:wne="http://schemas.microsoft.com/office/word/2006/wordml" xmlns:wps="http://schemas.microsoft.com/office/word/2010/wordprocessingShape" mc:Ignorable="w14 w15 w16se w16cid w16 w16cex w16sdtdh wp14">
   <w:footnote w:type="separator" w:id="-1">
     <w:p>
       <w:pPr>
@@ -229,7 +514,7 @@
 </file>
 
 <file path=word/styles.xml><?xml version="1.0" encoding="utf-8"?>
-<w:styles xmlns:mc="http://schemas.openxmlformats.org/markup-compatibility/2006" xmlns:r="http://schemas.openxmlformats.org/officeDocument/2006/relationships" xmlns:w="http://schemas.openxmlformats.org/wordprocessingml/2006/main" xmlns:w14="http://schemas.microsoft.com/office/word/2010/wordml" xmlns:w15="http://schemas.microsoft.com/office/word/2012/wordml" xmlns:w16cex="http://schemas.microsoft.com/office/word/2018/wordml/cex" xmlns:w16cid="http://schemas.microsoft.com/office/word/2016/wordml/cid" xmlns:w16="http://schemas.microsoft.com/office/word/2018/wordml" xmlns:w16se="http://schemas.microsoft.com/office/word/2015/wordml/symex" mc:Ignorable="w14 w15 w16se w16cid w16 w16cex">
+<w:styles xmlns:mc="http://schemas.openxmlformats.org/markup-compatibility/2006" xmlns:r="http://schemas.openxmlformats.org/officeDocument/2006/relationships" xmlns:w="http://schemas.openxmlformats.org/wordprocessingml/2006/main" xmlns:w14="http://schemas.microsoft.com/office/word/2010/wordml" xmlns:w15="http://schemas.microsoft.com/office/word/2012/wordml" xmlns:w16cex="http://schemas.microsoft.com/office/word/2018/wordml/cex" xmlns:w16cid="http://schemas.microsoft.com/office/word/2016/wordml/cid" xmlns:w16="http://schemas.microsoft.com/office/word/2018/wordml" xmlns:w16sdtdh="http://schemas.microsoft.com/office/word/2020/wordml/sdtdatahash" xmlns:w16se="http://schemas.microsoft.com/office/word/2015/wordml/symex" mc:Ignorable="w14 w15 w16se w16cid w16 w16cex w16sdtdh">
   <w:docDefaults>
     <w:rPrDefault>
       <w:rPr>
@@ -625,20 +910,20 @@
     <w:lsdException w:name="Unresolved Mention" w:semiHidden="1" w:unhideWhenUsed="1"/>
     <w:lsdException w:name="Smart Link" w:semiHidden="1" w:unhideWhenUsed="1"/>
   </w:latentStyles>
-  <w:style w:type="paragraph" w:default="1" w:styleId="Normalny">
+  <w:style w:type="paragraph" w:default="1" w:styleId="Normal">
     <w:name w:val="Normal"/>
     <w:qFormat/>
     <w:pPr>
       <w:suppressAutoHyphens/>
     </w:pPr>
   </w:style>
-  <w:style w:type="character" w:default="1" w:styleId="Domylnaczcionkaakapitu">
+  <w:style w:type="character" w:default="1" w:styleId="DefaultParagraphFont">
     <w:name w:val="Default Paragraph Font"/>
     <w:uiPriority w:val="1"/>
     <w:semiHidden/>
     <w:unhideWhenUsed/>
   </w:style>
-  <w:style w:type="table" w:default="1" w:styleId="Standardowy">
+  <w:style w:type="table" w:default="1" w:styleId="TableNormal">
     <w:name w:val="Normal Table"/>
     <w:uiPriority w:val="99"/>
     <w:semiHidden/>
@@ -653,7 +938,7 @@
       </w:tblCellMar>
     </w:tblPr>
   </w:style>
-  <w:style w:type="numbering" w:default="1" w:styleId="Bezlisty">
+  <w:style w:type="numbering" w:default="1" w:styleId="NoList">
     <w:name w:val="No List"/>
     <w:uiPriority w:val="99"/>
     <w:semiHidden/>
@@ -686,11 +971,11 @@
       <w:spacing w:after="140" w:line="276" w:lineRule="auto"/>
     </w:pPr>
   </w:style>
-  <w:style w:type="paragraph" w:styleId="Lista">
+  <w:style w:type="paragraph" w:styleId="List">
     <w:name w:val="List"/>
     <w:basedOn w:val="Textbody"/>
   </w:style>
-  <w:style w:type="paragraph" w:styleId="Legenda">
+  <w:style w:type="paragraph" w:styleId="Caption">
     <w:name w:val="caption"/>
     <w:basedOn w:val="Standard"/>
     <w:pPr>

</xml_diff>